<commit_message>
fixed anm homework 1
</commit_message>
<xml_diff>
--- a/anm/hw1/ANM_HW1.docx
+++ b/anm/hw1/ANM_HW1.docx
@@ -3812,45 +3812,23 @@
                 <w:szCs w:val="24"/>
               </w:rPr>
             </w:pPr>
-            <w:proofErr w:type="spellStart"/>
-            <w:r>
-              <w:rPr>
-                <w:rFonts w:ascii="Courier New" w:hAnsi="Courier New" w:cs="Courier New"/>
-                <w:color w:val="000000"/>
-                <w:sz w:val="20"/>
-                <w:szCs w:val="20"/>
-              </w:rPr>
-              <w:t>xp</w:t>
-            </w:r>
-            <w:proofErr w:type="spellEnd"/>
-            <w:r>
-              <w:rPr>
-                <w:rFonts w:ascii="Courier New" w:hAnsi="Courier New" w:cs="Courier New"/>
-                <w:color w:val="000000"/>
-                <w:sz w:val="20"/>
-                <w:szCs w:val="20"/>
-              </w:rPr>
-              <w:t xml:space="preserve"> = (-b + </w:t>
-            </w:r>
-            <w:proofErr w:type="gramStart"/>
-            <w:r>
-              <w:rPr>
-                <w:rFonts w:ascii="Courier New" w:hAnsi="Courier New" w:cs="Courier New"/>
-                <w:color w:val="000000"/>
-                <w:sz w:val="20"/>
-                <w:szCs w:val="20"/>
-              </w:rPr>
-              <w:t>sqrt(</w:t>
-            </w:r>
-            <w:proofErr w:type="gramEnd"/>
-            <w:r>
-              <w:rPr>
-                <w:rFonts w:ascii="Courier New" w:hAnsi="Courier New" w:cs="Courier New"/>
-                <w:color w:val="000000"/>
-                <w:sz w:val="20"/>
-                <w:szCs w:val="20"/>
-              </w:rPr>
-              <w:t>b.^2 - 4*a*c))/(2*a);</w:t>
+            <w:r>
+              <w:rPr>
+                <w:rFonts w:ascii="Courier New" w:hAnsi="Courier New" w:cs="Courier New"/>
+                <w:color w:val="0000FF"/>
+                <w:sz w:val="20"/>
+                <w:szCs w:val="20"/>
+              </w:rPr>
+              <w:t>if</w:t>
+            </w:r>
+            <w:r>
+              <w:rPr>
+                <w:rFonts w:ascii="Courier New" w:hAnsi="Courier New" w:cs="Courier New"/>
+                <w:color w:val="000000"/>
+                <w:sz w:val="20"/>
+                <w:szCs w:val="20"/>
+              </w:rPr>
+              <w:t xml:space="preserve"> (b &lt; 0)</w:t>
             </w:r>
           </w:p>
           <w:p>
@@ -3864,6 +3842,15 @@
                 <w:szCs w:val="24"/>
               </w:rPr>
             </w:pPr>
+            <w:r>
+              <w:rPr>
+                <w:rFonts w:ascii="Courier New" w:hAnsi="Courier New" w:cs="Courier New"/>
+                <w:color w:val="000000"/>
+                <w:sz w:val="20"/>
+                <w:szCs w:val="20"/>
+              </w:rPr>
+              <w:t xml:space="preserve">    </w:t>
+            </w:r>
             <w:proofErr w:type="spellStart"/>
             <w:r>
               <w:rPr>
@@ -3872,6 +3859,67 @@
                 <w:sz w:val="20"/>
                 <w:szCs w:val="20"/>
               </w:rPr>
+              <w:t>xp</w:t>
+            </w:r>
+            <w:proofErr w:type="spellEnd"/>
+            <w:r>
+              <w:rPr>
+                <w:rFonts w:ascii="Courier New" w:hAnsi="Courier New" w:cs="Courier New"/>
+                <w:color w:val="000000"/>
+                <w:sz w:val="20"/>
+                <w:szCs w:val="20"/>
+              </w:rPr>
+              <w:t xml:space="preserve"> = -b + </w:t>
+            </w:r>
+            <w:proofErr w:type="gramStart"/>
+            <w:r>
+              <w:rPr>
+                <w:rFonts w:ascii="Courier New" w:hAnsi="Courier New" w:cs="Courier New"/>
+                <w:color w:val="000000"/>
+                <w:sz w:val="20"/>
+                <w:szCs w:val="20"/>
+              </w:rPr>
+              <w:t>sqrt(</w:t>
+            </w:r>
+            <w:proofErr w:type="gramEnd"/>
+            <w:r>
+              <w:rPr>
+                <w:rFonts w:ascii="Courier New" w:hAnsi="Courier New" w:cs="Courier New"/>
+                <w:color w:val="000000"/>
+                <w:sz w:val="20"/>
+                <w:szCs w:val="20"/>
+              </w:rPr>
+              <w:t>b^2 - 4*a*c);</w:t>
+            </w:r>
+          </w:p>
+          <w:p>
+            <w:pPr>
+              <w:autoSpaceDE w:val="0"/>
+              <w:autoSpaceDN w:val="0"/>
+              <w:adjustRightInd w:val="0"/>
+              <w:rPr>
+                <w:rFonts w:ascii="Courier New" w:hAnsi="Courier New" w:cs="Courier New"/>
+                <w:sz w:val="24"/>
+                <w:szCs w:val="24"/>
+              </w:rPr>
+            </w:pPr>
+            <w:r>
+              <w:rPr>
+                <w:rFonts w:ascii="Courier New" w:hAnsi="Courier New" w:cs="Courier New"/>
+                <w:color w:val="000000"/>
+                <w:sz w:val="20"/>
+                <w:szCs w:val="20"/>
+              </w:rPr>
+              <w:t xml:space="preserve">    </w:t>
+            </w:r>
+            <w:proofErr w:type="spellStart"/>
+            <w:r>
+              <w:rPr>
+                <w:rFonts w:ascii="Courier New" w:hAnsi="Courier New" w:cs="Courier New"/>
+                <w:color w:val="000000"/>
+                <w:sz w:val="20"/>
+                <w:szCs w:val="20"/>
+              </w:rPr>
               <w:t>xm</w:t>
             </w:r>
             <w:proofErr w:type="spellEnd"/>
@@ -3882,7 +3930,89 @@
                 <w:sz w:val="20"/>
                 <w:szCs w:val="20"/>
               </w:rPr>
-              <w:t xml:space="preserve"> = (-b - </w:t>
+              <w:t xml:space="preserve"> = c / (a * </w:t>
+            </w:r>
+            <w:proofErr w:type="spellStart"/>
+            <w:r>
+              <w:rPr>
+                <w:rFonts w:ascii="Courier New" w:hAnsi="Courier New" w:cs="Courier New"/>
+                <w:color w:val="000000"/>
+                <w:sz w:val="20"/>
+                <w:szCs w:val="20"/>
+              </w:rPr>
+              <w:t>xp</w:t>
+            </w:r>
+            <w:proofErr w:type="spellEnd"/>
+            <w:r>
+              <w:rPr>
+                <w:rFonts w:ascii="Courier New" w:hAnsi="Courier New" w:cs="Courier New"/>
+                <w:color w:val="000000"/>
+                <w:sz w:val="20"/>
+                <w:szCs w:val="20"/>
+              </w:rPr>
+              <w:t>);</w:t>
+            </w:r>
+          </w:p>
+          <w:p>
+            <w:pPr>
+              <w:autoSpaceDE w:val="0"/>
+              <w:autoSpaceDN w:val="0"/>
+              <w:adjustRightInd w:val="0"/>
+              <w:rPr>
+                <w:rFonts w:ascii="Courier New" w:hAnsi="Courier New" w:cs="Courier New"/>
+                <w:sz w:val="24"/>
+                <w:szCs w:val="24"/>
+              </w:rPr>
+            </w:pPr>
+            <w:r>
+              <w:rPr>
+                <w:rFonts w:ascii="Courier New" w:hAnsi="Courier New" w:cs="Courier New"/>
+                <w:color w:val="0000FF"/>
+                <w:sz w:val="20"/>
+                <w:szCs w:val="20"/>
+              </w:rPr>
+              <w:t>else</w:t>
+            </w:r>
+          </w:p>
+          <w:p>
+            <w:pPr>
+              <w:autoSpaceDE w:val="0"/>
+              <w:autoSpaceDN w:val="0"/>
+              <w:adjustRightInd w:val="0"/>
+              <w:rPr>
+                <w:rFonts w:ascii="Courier New" w:hAnsi="Courier New" w:cs="Courier New"/>
+                <w:sz w:val="24"/>
+                <w:szCs w:val="24"/>
+              </w:rPr>
+            </w:pPr>
+            <w:r>
+              <w:rPr>
+                <w:rFonts w:ascii="Courier New" w:hAnsi="Courier New" w:cs="Courier New"/>
+                <w:color w:val="000000"/>
+                <w:sz w:val="20"/>
+                <w:szCs w:val="20"/>
+              </w:rPr>
+              <w:t xml:space="preserve">    </w:t>
+            </w:r>
+            <w:proofErr w:type="spellStart"/>
+            <w:r>
+              <w:rPr>
+                <w:rFonts w:ascii="Courier New" w:hAnsi="Courier New" w:cs="Courier New"/>
+                <w:color w:val="000000"/>
+                <w:sz w:val="20"/>
+                <w:szCs w:val="20"/>
+              </w:rPr>
+              <w:t>xm</w:t>
+            </w:r>
+            <w:proofErr w:type="spellEnd"/>
+            <w:r>
+              <w:rPr>
+                <w:rFonts w:ascii="Courier New" w:hAnsi="Courier New" w:cs="Courier New"/>
+                <w:color w:val="000000"/>
+                <w:sz w:val="20"/>
+                <w:szCs w:val="20"/>
+              </w:rPr>
+              <w:t xml:space="preserve"> = -b - </w:t>
             </w:r>
             <w:proofErr w:type="gramStart"/>
             <w:r>
@@ -3902,7 +4032,89 @@
                 <w:sz w:val="20"/>
                 <w:szCs w:val="20"/>
               </w:rPr>
-              <w:t>b.^2 - 4*a*c))/(2*a);</w:t>
+              <w:t>b^2 - 4*a*c);</w:t>
+            </w:r>
+          </w:p>
+          <w:p>
+            <w:pPr>
+              <w:autoSpaceDE w:val="0"/>
+              <w:autoSpaceDN w:val="0"/>
+              <w:adjustRightInd w:val="0"/>
+              <w:rPr>
+                <w:rFonts w:ascii="Courier New" w:hAnsi="Courier New" w:cs="Courier New"/>
+                <w:sz w:val="24"/>
+                <w:szCs w:val="24"/>
+              </w:rPr>
+            </w:pPr>
+            <w:r>
+              <w:rPr>
+                <w:rFonts w:ascii="Courier New" w:hAnsi="Courier New" w:cs="Courier New"/>
+                <w:color w:val="000000"/>
+                <w:sz w:val="20"/>
+                <w:szCs w:val="20"/>
+              </w:rPr>
+              <w:t xml:space="preserve">    </w:t>
+            </w:r>
+            <w:proofErr w:type="spellStart"/>
+            <w:r>
+              <w:rPr>
+                <w:rFonts w:ascii="Courier New" w:hAnsi="Courier New" w:cs="Courier New"/>
+                <w:color w:val="000000"/>
+                <w:sz w:val="20"/>
+                <w:szCs w:val="20"/>
+              </w:rPr>
+              <w:t>xp</w:t>
+            </w:r>
+            <w:proofErr w:type="spellEnd"/>
+            <w:r>
+              <w:rPr>
+                <w:rFonts w:ascii="Courier New" w:hAnsi="Courier New" w:cs="Courier New"/>
+                <w:color w:val="000000"/>
+                <w:sz w:val="20"/>
+                <w:szCs w:val="20"/>
+              </w:rPr>
+              <w:t xml:space="preserve"> = c / (a * </w:t>
+            </w:r>
+            <w:proofErr w:type="spellStart"/>
+            <w:r>
+              <w:rPr>
+                <w:rFonts w:ascii="Courier New" w:hAnsi="Courier New" w:cs="Courier New"/>
+                <w:color w:val="000000"/>
+                <w:sz w:val="20"/>
+                <w:szCs w:val="20"/>
+              </w:rPr>
+              <w:t>xm</w:t>
+            </w:r>
+            <w:proofErr w:type="spellEnd"/>
+            <w:r>
+              <w:rPr>
+                <w:rFonts w:ascii="Courier New" w:hAnsi="Courier New" w:cs="Courier New"/>
+                <w:color w:val="000000"/>
+                <w:sz w:val="20"/>
+                <w:szCs w:val="20"/>
+              </w:rPr>
+              <w:t>);</w:t>
+            </w:r>
+          </w:p>
+          <w:p>
+            <w:pPr>
+              <w:autoSpaceDE w:val="0"/>
+              <w:autoSpaceDN w:val="0"/>
+              <w:adjustRightInd w:val="0"/>
+              <w:rPr>
+                <w:rFonts w:ascii="Courier New" w:hAnsi="Courier New" w:cs="Courier New"/>
+                <w:sz w:val="24"/>
+                <w:szCs w:val="24"/>
+              </w:rPr>
+            </w:pPr>
+            <w:r>
+              <w:rPr>
+                <w:rFonts w:ascii="Courier New" w:hAnsi="Courier New" w:cs="Courier New"/>
+                <w:color w:val="0000FF"/>
+                <w:sz w:val="20"/>
+                <w:szCs w:val="20"/>
+              </w:rPr>
+              <w:t>end</w:t>
             </w:r>
           </w:p>
           <w:p>
@@ -4003,7 +4215,7 @@
                 <w:sz w:val="18"/>
                 <w:szCs w:val="20"/>
               </w:rPr>
-              <w:t xml:space="preserve">   1.0000e+05</w:t>
+              <w:t xml:space="preserve">   2.0000e+05</w:t>
             </w:r>
           </w:p>
           <w:p>
@@ -4074,7 +4286,7 @@
                 <w:sz w:val="18"/>
                 <w:szCs w:val="20"/>
               </w:rPr>
-              <w:t xml:space="preserve">   1.0000e-05</w:t>
+              <w:t xml:space="preserve">   5.0000e-06</w:t>
             </w:r>
           </w:p>
           <w:p>
@@ -4145,7 +4357,7 @@
                 <w:sz w:val="18"/>
                 <w:szCs w:val="20"/>
               </w:rPr>
-              <w:t xml:space="preserve">    0.5000</w:t>
+              <w:t xml:space="preserve">   4.1667e-32</w:t>
             </w:r>
           </w:p>
           <w:p>
@@ -4216,7 +4428,7 @@
                 <w:sz w:val="18"/>
                 <w:szCs w:val="20"/>
               </w:rPr>
-              <w:t xml:space="preserve">   -1.3333</w:t>
+              <w:t xml:space="preserve">  -1.6000e+31</w:t>
             </w:r>
           </w:p>
           <w:p>
@@ -4287,7 +4499,7 @@
                 <w:sz w:val="18"/>
                 <w:szCs w:val="20"/>
               </w:rPr>
-              <w:t xml:space="preserve">   1.0000e+60</w:t>
+              <w:t xml:space="preserve">   2.0000e+30</w:t>
             </w:r>
           </w:p>
           <w:p>
@@ -4359,8 +4571,10 @@
                 <w:sz w:val="18"/>
                 <w:szCs w:val="20"/>
               </w:rPr>
-              <w:t xml:space="preserve">     0</w:t>
-            </w:r>
+              <w:t xml:space="preserve">   5.0000e+29</w:t>
+            </w:r>
+            <w:bookmarkStart w:id="266" w:name="_GoBack"/>
+            <w:bookmarkEnd w:id="266"/>
           </w:p>
         </w:tc>
       </w:tr>
@@ -4368,14 +4582,7 @@
     <w:p>
       <w:pPr>
         <w:spacing w:after="0" w:line="240" w:lineRule="auto"/>
-        <w:rPr>
-          <w:rPrChange w:id="266" w:author="Matt McDade" w:date="2018-08-28T16:56:00Z">
-            <w:rPr/>
-          </w:rPrChange>
-        </w:rPr>
       </w:pPr>
-      <w:bookmarkStart w:id="267" w:name="_GoBack"/>
-      <w:bookmarkEnd w:id="267"/>
     </w:p>
     <w:sectPr>
       <w:pgSz w:w="12240" w:h="15840"/>

</xml_diff>